<commit_message>
rewrite MucLuc.docx, update Git.ppt
</commit_message>
<xml_diff>
--- a/MucLuc.docx
+++ b/MucLuc.docx
@@ -8,86 +8,137 @@
       </w:r>
     </w:p>
     <w:p>
+      <w:pPr>
+        <w:pStyle w:val="Heading2"/>
+      </w:pPr>
       <w:r>
         <w:t>Cấu trúc thư mục Linux</w:t>
       </w:r>
     </w:p>
     <w:p>
+      <w:pPr>
+        <w:pStyle w:val="Heading2"/>
+      </w:pPr>
       <w:r>
         <w:t>Đường dẫn tuyệt đối – Đường dẫn tương đối</w:t>
       </w:r>
     </w:p>
     <w:p>
+      <w:pPr>
+        <w:pStyle w:val="Heading2"/>
+      </w:pPr>
       <w:r>
         <w:t>Thao tác với thư mục</w:t>
       </w:r>
     </w:p>
     <w:p>
+      <w:pPr>
+        <w:pStyle w:val="Heading3"/>
+      </w:pPr>
       <w:r>
         <w:t>- Xác định thư mục hiện thời</w:t>
       </w:r>
     </w:p>
     <w:p>
+      <w:pPr>
+        <w:pStyle w:val="Heading3"/>
+      </w:pPr>
       <w:r>
         <w:t>- Xem nội dung của thư mục/xem thông tin của một tệp tin</w:t>
       </w:r>
     </w:p>
     <w:p>
+      <w:pPr>
+        <w:pStyle w:val="Heading3"/>
+      </w:pPr>
       <w:r>
         <w:t>- Thay đổi thư mục làm việc</w:t>
       </w:r>
     </w:p>
     <w:p>
+      <w:pPr>
+        <w:pStyle w:val="Heading3"/>
+      </w:pPr>
       <w:r>
         <w:t>- Tạo thư mục</w:t>
       </w:r>
     </w:p>
     <w:p>
+      <w:pPr>
+        <w:pStyle w:val="Heading2"/>
+      </w:pPr>
       <w:r>
         <w:t>Thao tác với tệp tin</w:t>
       </w:r>
     </w:p>
     <w:p>
+      <w:pPr>
+        <w:pStyle w:val="Heading3"/>
+      </w:pPr>
       <w:r>
         <w:t>- Tạo một tệp tin rỗng/Thay đổi thời điểm truy cập tệp tin</w:t>
       </w:r>
     </w:p>
     <w:p>
+      <w:pPr>
+        <w:pStyle w:val="Heading3"/>
+      </w:pPr>
       <w:r>
         <w:t>- Hiển thị nội dung tệp tin</w:t>
       </w:r>
     </w:p>
     <w:p>
+      <w:pPr>
+        <w:pStyle w:val="Heading3"/>
+      </w:pPr>
       <w:r>
         <w:t>- Tạo tệp tin đơn giản</w:t>
       </w:r>
     </w:p>
     <w:p>
+      <w:pPr>
+        <w:pStyle w:val="Heading3"/>
+      </w:pPr>
       <w:r>
         <w:t>- Đếm các thông số trong tệp tin</w:t>
       </w:r>
     </w:p>
     <w:p>
+      <w:pPr>
+        <w:pStyle w:val="Heading3"/>
+      </w:pPr>
       <w:r>
         <w:t>- Sao chép tệp tin hoặc thư mục</w:t>
       </w:r>
     </w:p>
     <w:p>
+      <w:pPr>
+        <w:pStyle w:val="Heading3"/>
+      </w:pPr>
       <w:r>
         <w:t>- Đổi tên thư mục/tệp tin</w:t>
       </w:r>
     </w:p>
     <w:p>
+      <w:pPr>
+        <w:pStyle w:val="Heading3"/>
+      </w:pPr>
       <w:r>
         <w:t>- Di chuyển thư mục/tệp tin</w:t>
       </w:r>
     </w:p>
     <w:p>
+      <w:pPr>
+        <w:pStyle w:val="Heading3"/>
+      </w:pPr>
       <w:r>
         <w:t>- Xóa thư mục</w:t>
       </w:r>
     </w:p>
     <w:p>
+      <w:pPr>
+        <w:pStyle w:val="Heading3"/>
+      </w:pPr>
       <w:r>
         <w:t>- Tạo link (liên kết) với tệp tin</w:t>
       </w:r>
@@ -99,41 +150,65 @@
       </w:r>
     </w:p>
     <w:p>
+      <w:pPr>
+        <w:pStyle w:val="Heading2"/>
+      </w:pPr>
       <w:r>
         <w:t>Quyền truy cập tệp tin và thư mục</w:t>
       </w:r>
     </w:p>
     <w:p>
+      <w:pPr>
+        <w:pStyle w:val="Heading2"/>
+      </w:pPr>
       <w:r>
         <w:t>Mạng</w:t>
       </w:r>
     </w:p>
     <w:p>
+      <w:pPr>
+        <w:pStyle w:val="Heading3"/>
+      </w:pPr>
       <w:r>
         <w:t>- Kiểm tra kết nối mạng</w:t>
       </w:r>
     </w:p>
     <w:p>
+      <w:pPr>
+        <w:pStyle w:val="Heading3"/>
+      </w:pPr>
       <w:r>
         <w:t>- Xem cấu hình mạng</w:t>
       </w:r>
     </w:p>
     <w:p>
+      <w:pPr>
+        <w:pStyle w:val="Heading3"/>
+      </w:pPr>
       <w:r>
         <w:t>- Tìm kiếm DNS</w:t>
       </w:r>
     </w:p>
     <w:p>
+      <w:pPr>
+        <w:pStyle w:val="Heading3"/>
+      </w:pPr>
       <w:r>
         <w:t>- Truy cập từ xa</w:t>
       </w:r>
     </w:p>
     <w:p>
+      <w:pPr>
+        <w:pStyle w:val="Heading3"/>
+      </w:pPr>
       <w:r>
         <w:t>- Gửi thông báo</w:t>
       </w:r>
     </w:p>
     <w:p>
+      <w:pPr>
+        <w:pStyle w:val="Heading3"/>
+      </w:pPr>
       <w:r>
         <w:t>- Giao tiếp giữa các máy</w:t>
       </w:r>
@@ -141,81 +216,126 @@
     <w:p/>
     <w:p>
       <w:r>
+        <w:t>Tuần 3</w:t>
+      </w:r>
+    </w:p>
+    <w:p>
+      <w:pPr>
+        <w:pStyle w:val="Heading2"/>
+      </w:pPr>
+      <w:r>
         <w:lastRenderedPageBreak/>
-        <w:t>Tuần 3</w:t>
-      </w:r>
-    </w:p>
-    <w:p>
-      <w:r>
         <w:t>Biểu thức chính quy</w:t>
       </w:r>
     </w:p>
     <w:p>
+      <w:pPr>
+        <w:pStyle w:val="Heading3"/>
+      </w:pPr>
       <w:r>
         <w:t>- Các ký tự điều khiển trong biểu thức chính quy</w:t>
       </w:r>
     </w:p>
     <w:p>
+      <w:pPr>
+        <w:pStyle w:val="Heading3"/>
+      </w:pPr>
       <w:r>
         <w:t>- Các phiên bản regex trong Linux</w:t>
       </w:r>
     </w:p>
     <w:p>
+      <w:pPr>
+        <w:pStyle w:val="Heading3"/>
+      </w:pPr>
       <w:r>
         <w:t>- Pipe (giao tiếp giữa các tiến trình)</w:t>
       </w:r>
     </w:p>
     <w:p>
+      <w:pPr>
+        <w:pStyle w:val="Heading3"/>
+      </w:pPr>
       <w:r>
         <w:t>- grep</w:t>
       </w:r>
     </w:p>
     <w:p>
+      <w:pPr>
+        <w:pStyle w:val="Heading2"/>
+      </w:pPr>
       <w:r>
         <w:t>Trình soạn thảo vi</w:t>
       </w:r>
     </w:p>
     <w:p>
+      <w:pPr>
+        <w:pStyle w:val="Heading3"/>
+      </w:pPr>
       <w:r>
         <w:t>- Các chế độ vi</w:t>
       </w:r>
     </w:p>
     <w:p>
+      <w:pPr>
+        <w:pStyle w:val="Heading3"/>
+      </w:pPr>
       <w:r>
         <w:t>- Khởi động vi</w:t>
       </w:r>
     </w:p>
     <w:p>
+      <w:pPr>
+        <w:pStyle w:val="Heading3"/>
+      </w:pPr>
       <w:r>
         <w:t>- Lưu và thoát</w:t>
       </w:r>
     </w:p>
     <w:p>
+      <w:pPr>
+        <w:pStyle w:val="Heading3"/>
+      </w:pPr>
       <w:r>
         <w:t xml:space="preserve">- Chèn văn bản </w:t>
       </w:r>
     </w:p>
     <w:p>
+      <w:pPr>
+        <w:pStyle w:val="Heading3"/>
+      </w:pPr>
       <w:r>
         <w:t>- Sao chép/dán</w:t>
       </w:r>
     </w:p>
     <w:p>
+      <w:pPr>
+        <w:pStyle w:val="Heading3"/>
+      </w:pPr>
       <w:r>
         <w:t>- Ghi/mở văn bản</w:t>
       </w:r>
     </w:p>
     <w:p>
+      <w:pPr>
+        <w:pStyle w:val="Heading3"/>
+      </w:pPr>
       <w:r>
         <w:t>- Tìm kiếm trong văn bản</w:t>
       </w:r>
     </w:p>
     <w:p>
+      <w:pPr>
+        <w:pStyle w:val="Heading3"/>
+      </w:pPr>
       <w:r>
         <w:t>- Xóa văn bản</w:t>
       </w:r>
     </w:p>
     <w:p>
+      <w:pPr>
+        <w:pStyle w:val="Heading3"/>
+      </w:pPr>
       <w:r>
         <w:t>- Undo/redo</w:t>
       </w:r>
@@ -227,46 +347,73 @@
       </w:r>
     </w:p>
     <w:p>
+      <w:pPr>
+        <w:pStyle w:val="Heading2"/>
+      </w:pPr>
       <w:r>
         <w:t>Quản lý tiến trình</w:t>
       </w:r>
     </w:p>
     <w:p>
+      <w:pPr>
+        <w:pStyle w:val="Heading3"/>
+      </w:pPr>
       <w:r>
         <w:t>- Hiển thị thông tin tiến trình</w:t>
       </w:r>
     </w:p>
     <w:p>
+      <w:pPr>
+        <w:pStyle w:val="Heading3"/>
+      </w:pPr>
       <w:r>
         <w:t>- Liệt kê các tiến trình</w:t>
       </w:r>
     </w:p>
     <w:p>
+      <w:pPr>
+        <w:pStyle w:val="Heading3"/>
+      </w:pPr>
       <w:r>
         <w:t>- Các chế độ chạy của tiến trình</w:t>
       </w:r>
     </w:p>
     <w:p>
+      <w:pPr>
+        <w:pStyle w:val="Heading3"/>
+      </w:pPr>
       <w:r>
         <w:t>- Dừng một tiến trình</w:t>
       </w:r>
     </w:p>
     <w:p>
+      <w:pPr>
+        <w:pStyle w:val="Heading3"/>
+      </w:pPr>
       <w:r>
         <w:t>- Độ ưu tiên của một tiến trình</w:t>
       </w:r>
     </w:p>
     <w:p>
+      <w:pPr>
+        <w:pStyle w:val="Heading2"/>
+      </w:pPr>
       <w:r>
         <w:t>Giới thiệu về Bash Shell Script</w:t>
       </w:r>
     </w:p>
     <w:p>
+      <w:pPr>
+        <w:pStyle w:val="Heading3"/>
+      </w:pPr>
       <w:r>
         <w:t>- Các loại Shell trên Linux</w:t>
       </w:r>
     </w:p>
     <w:p>
+      <w:pPr>
+        <w:pStyle w:val="Heading3"/>
+      </w:pPr>
       <w:r>
         <w:t>- Viết Bash Shell Script đơn giản</w:t>
       </w:r>
@@ -278,76 +425,485 @@
       </w:r>
     </w:p>
     <w:p>
+      <w:pPr>
+        <w:pStyle w:val="Heading2"/>
+      </w:pPr>
       <w:r>
         <w:lastRenderedPageBreak/>
         <w:t>Makefile</w:t>
       </w:r>
     </w:p>
     <w:p>
+      <w:pPr>
+        <w:pStyle w:val="Heading3"/>
+      </w:pPr>
       <w:r>
         <w:t>- Thứ tự thực hiện:</w:t>
       </w:r>
     </w:p>
     <w:p>
+      <w:pPr>
+        <w:pStyle w:val="Heading2"/>
+      </w:pPr>
       <w:r>
         <w:t>Biến môi trường</w:t>
       </w:r>
     </w:p>
     <w:p>
+      <w:pPr>
+        <w:pStyle w:val="Heading3"/>
+      </w:pPr>
       <w:r>
         <w:t>- Xem tất cả biến môi trường hiện có</w:t>
       </w:r>
     </w:p>
     <w:p>
+      <w:pPr>
+        <w:pStyle w:val="Heading3"/>
+      </w:pPr>
       <w:r>
         <w:t>- Xem giá trị của 1 biến môi trường cụ thể</w:t>
       </w:r>
     </w:p>
     <w:p>
+      <w:pPr>
+        <w:pStyle w:val="Heading3"/>
+      </w:pPr>
       <w:r>
         <w:t>- Đặt giá trị cho biến môi trường</w:t>
       </w:r>
     </w:p>
     <w:p>
+      <w:pPr>
+        <w:pStyle w:val="Heading2"/>
+      </w:pPr>
       <w:r>
         <w:t>Biến trong Bash Shell</w:t>
       </w:r>
     </w:p>
     <w:p>
+      <w:pPr>
+        <w:pStyle w:val="Heading3"/>
+      </w:pPr>
       <w:r>
         <w:t>- Cách gán giá trị cho biến</w:t>
       </w:r>
     </w:p>
     <w:p>
+      <w:pPr>
+        <w:pStyle w:val="Heading3"/>
+      </w:pPr>
       <w:r>
         <w:t>- tính toán trên biến</w:t>
       </w:r>
     </w:p>
     <w:p>
+      <w:pPr>
+        <w:pStyle w:val="Heading3"/>
+      </w:pPr>
       <w:r>
         <w:t>- Đối dòng lệnh</w:t>
       </w:r>
     </w:p>
     <w:p>
+      <w:pPr>
+        <w:pStyle w:val="Heading2"/>
+      </w:pPr>
       <w:r>
         <w:t>Cấu trúc rẽ nhánh</w:t>
       </w:r>
     </w:p>
     <w:p>
+      <w:pPr>
+        <w:pStyle w:val="Heading3"/>
+      </w:pPr>
       <w:r>
         <w:t>- if – else</w:t>
       </w:r>
     </w:p>
     <w:p>
+      <w:pPr>
+        <w:pStyle w:val="Heading3"/>
+      </w:pPr>
       <w:r>
         <w:t>- case</w:t>
       </w:r>
     </w:p>
-    <w:p>
-      <w:r>
-        <w:t>-</w:t>
-      </w:r>
+    <w:p/>
+    <w:p>
+      <w:pPr>
+        <w:pStyle w:val="Heading2"/>
+      </w:pPr>
+      <w:r>
+        <w:t>Đặt lịch công việc tự động với crontab</w:t>
+      </w:r>
+    </w:p>
+    <w:p>
+      <w:pPr>
+        <w:pStyle w:val="Heading3"/>
+      </w:pPr>
+      <w:r>
+        <w:t>- Để xem lịch trình chạy đã được cấu hình từ trước</w:t>
+      </w:r>
+    </w:p>
+    <w:p>
+      <w:pPr>
+        <w:pStyle w:val="Heading3"/>
+      </w:pPr>
+      <w:r>
+        <w:t>- Để sửa, thêm lịch trình chạy</w:t>
+      </w:r>
+    </w:p>
+    <w:p/>
+    <w:p>
+      <w:r>
+        <w:t>Tuần 8</w:t>
+      </w:r>
+    </w:p>
+    <w:p>
+      <w:pPr>
+        <w:pStyle w:val="Heading2"/>
+      </w:pPr>
+      <w:r>
+        <w:t>Các toán tử trong lập trình shell</w:t>
+      </w:r>
+    </w:p>
+    <w:p>
+      <w:pPr>
+        <w:pStyle w:val="Heading3"/>
+      </w:pPr>
+      <w:r>
+        <w:t>- So sánh số</w:t>
+      </w:r>
+    </w:p>
+    <w:p>
+      <w:pPr>
+        <w:pStyle w:val="Heading3"/>
+      </w:pPr>
+      <w:r>
+        <w:t>- So sánh chuỗi</w:t>
+      </w:r>
+    </w:p>
+    <w:p>
+      <w:pPr>
+        <w:pStyle w:val="Heading3"/>
+      </w:pPr>
+      <w:r>
+        <w:t>- Kiểm tra file hoặc thư mục</w:t>
+      </w:r>
+    </w:p>
+    <w:p>
+      <w:pPr>
+        <w:pStyle w:val="Heading3"/>
+      </w:pPr>
+      <w:r>
+        <w:t>- Các phép toán logic</w:t>
+      </w:r>
+    </w:p>
+    <w:p>
+      <w:pPr>
+        <w:pStyle w:val="Heading2"/>
+      </w:pPr>
+      <w:r>
+        <w:t>Vòng lặp for</w:t>
+      </w:r>
+    </w:p>
+    <w:p>
+      <w:pPr>
+        <w:pStyle w:val="Heading2"/>
+      </w:pPr>
+      <w:r>
+        <w:t>Vòng lặp While</w:t>
+      </w:r>
+    </w:p>
+    <w:p/>
+    <w:p>
+      <w:r>
+        <w:t>Tuần 9</w:t>
+      </w:r>
+    </w:p>
+    <w:p>
+      <w:pPr>
+        <w:pStyle w:val="Heading2"/>
+      </w:pPr>
+      <w:r>
+        <w:lastRenderedPageBreak/>
+        <w:t>Phạm vi biến trong shell</w:t>
+      </w:r>
+    </w:p>
+    <w:p>
+      <w:pPr>
+        <w:pStyle w:val="Heading2"/>
+      </w:pPr>
+      <w:r>
+        <w:t>Một số biến đặc biệt trong lập trình shell ($0, $n, $#, $* hoặc $@, $?, $$)</w:t>
+      </w:r>
+    </w:p>
+    <w:p>
+      <w:pPr>
+        <w:pStyle w:val="Heading2"/>
+      </w:pPr>
+      <w:r>
+        <w:t>Lệnh exit và exit status</w:t>
+      </w:r>
+    </w:p>
+    <w:p>
+      <w:pPr>
+        <w:pStyle w:val="Heading2"/>
+      </w:pPr>
+      <w:r>
+        <w:t>Hàm trong lập trình shell</w:t>
+      </w:r>
+    </w:p>
+    <w:p>
+      <w:pPr>
+        <w:pStyle w:val="Heading3"/>
+      </w:pPr>
+      <w:r>
+        <w:t>- Gọi hàm</w:t>
+      </w:r>
+    </w:p>
+    <w:p>
+      <w:pPr>
+        <w:pStyle w:val="Heading2"/>
+      </w:pPr>
+      <w:r>
+        <w:t>Biến cục bộ và biến toàn cục trong một shell script</w:t>
+      </w:r>
+    </w:p>
+    <w:p>
+      <w:pPr>
+        <w:pStyle w:val="Heading3"/>
+      </w:pPr>
+      <w:r>
+        <w:t>- Trả về giá trị từ một hàm</w:t>
+      </w:r>
+    </w:p>
+    <w:p/>
+    <w:p>
+      <w:r>
+        <w:t>Tuần 11</w:t>
+      </w:r>
+    </w:p>
+    <w:p>
+      <w:pPr>
+        <w:pStyle w:val="Heading2"/>
+      </w:pPr>
+      <w:r>
+        <w:t>Sử dụng tiện ích hộp thoại</w:t>
+      </w:r>
+    </w:p>
+    <w:p>
+      <w:pPr>
+        <w:pStyle w:val="Heading3"/>
+      </w:pPr>
+      <w:r>
+        <w:t>- Information box</w:t>
+      </w:r>
+    </w:p>
+    <w:p>
+      <w:pPr>
+        <w:pStyle w:val="Heading3"/>
+      </w:pPr>
+      <w:r>
+        <w:t>- Message box</w:t>
+      </w:r>
+    </w:p>
+    <w:p>
+      <w:pPr>
+        <w:pStyle w:val="Heading3"/>
+      </w:pPr>
+      <w:r>
+        <w:t>- Yesno box</w:t>
+      </w:r>
+    </w:p>
+    <w:p>
+      <w:pPr>
+        <w:pStyle w:val="Heading3"/>
+      </w:pPr>
+      <w:r>
+        <w:t>- Input box</w:t>
+      </w:r>
+    </w:p>
+    <w:p>
+      <w:pPr>
+        <w:pStyle w:val="Heading3"/>
+      </w:pPr>
+      <w:r>
+        <w:t>- Menu box</w:t>
+      </w:r>
+    </w:p>
+    <w:p/>
+    <w:p>
+      <w:r>
+        <w:t>Tuần 12</w:t>
+      </w:r>
+    </w:p>
+    <w:p>
+      <w:pPr>
+        <w:pStyle w:val="Heading2"/>
+      </w:pPr>
+      <w:r>
+        <w:t>Sử dụng awk để làm việc với file text</w:t>
+      </w:r>
+    </w:p>
+    <w:p>
+      <w:pPr>
+        <w:pStyle w:val="Heading3"/>
+      </w:pPr>
+      <w:r>
+        <w:t>- Khối BEGIN</w:t>
+      </w:r>
+    </w:p>
+    <w:p>
+      <w:pPr>
+        <w:pStyle w:val="Heading3"/>
+      </w:pPr>
+      <w:r>
+        <w:t>- Khối thân chương trình</w:t>
+      </w:r>
+    </w:p>
+    <w:p>
+      <w:pPr>
+        <w:pStyle w:val="Heading3"/>
+      </w:pPr>
+      <w:r>
+        <w:t>- Khối END</w:t>
+      </w:r>
+    </w:p>
+    <w:p>
+      <w:pPr>
+        <w:pStyle w:val="Heading3"/>
+      </w:pPr>
+      <w:r>
+        <w:t>- Một số biến định nghĩa sẵn trong AWK</w:t>
+      </w:r>
+    </w:p>
+    <w:p>
+      <w:pPr>
+        <w:pStyle w:val="Heading3"/>
+      </w:pPr>
+      <w:r>
+        <w:t>- Cấu trúc điều khiển trong AWK</w:t>
+      </w:r>
+    </w:p>
+    <w:p>
+      <w:pPr>
+        <w:pStyle w:val="Heading3"/>
+      </w:pPr>
+      <w:r>
+        <w:t>- Các hàm cơ bản trong Awk</w:t>
+      </w:r>
+    </w:p>
+    <w:p/>
+    <w:p>
+      <w:r>
+        <w:t>Tuần 13</w:t>
+      </w:r>
+    </w:p>
+    <w:p>
+      <w:pPr>
+        <w:pStyle w:val="Heading2"/>
+      </w:pPr>
+      <w:r>
+        <w:t>Awk có thể được chạy từ tệp</w:t>
+      </w:r>
+    </w:p>
+    <w:p>
+      <w:pPr>
+        <w:pStyle w:val="Heading2"/>
+      </w:pPr>
+      <w:r>
+        <w:t>Định dạng trong câu lệnh printf</w:t>
+      </w:r>
+    </w:p>
+    <w:p>
+      <w:pPr>
+        <w:pStyle w:val="Heading2"/>
+      </w:pPr>
+      <w:r>
+        <w:t>Mảng</w:t>
+      </w:r>
+    </w:p>
+    <w:p>
+      <w:pPr>
+        <w:pStyle w:val="Heading3"/>
+      </w:pPr>
+      <w:r>
+        <w:t>- Chỉ số mảng trong awk có thể là số hoặc xâu</w:t>
+      </w:r>
+    </w:p>
+    <w:p/>
+    <w:p>
+      <w:r>
+        <w:t>Tuần 14</w:t>
+      </w:r>
+    </w:p>
+    <w:p>
+      <w:pPr>
+        <w:pStyle w:val="Heading2"/>
+      </w:pPr>
+      <w:r>
+        <w:lastRenderedPageBreak/>
+        <w:t>Sed</w:t>
+      </w:r>
+    </w:p>
+    <w:p>
+      <w:pPr>
+        <w:pStyle w:val="Heading3"/>
+      </w:pPr>
+      <w:r>
+        <w:t>- Lệnh substitute</w:t>
+      </w:r>
+    </w:p>
+    <w:p>
+      <w:pPr>
+        <w:pStyle w:val="Heading3"/>
+      </w:pPr>
+      <w:r>
+        <w:t>- Chuyển hướng đầu ra của lệnh sed</w:t>
+      </w:r>
+    </w:p>
+    <w:p>
+      <w:pPr>
+        <w:pStyle w:val="Heading3"/>
+      </w:pPr>
       <w:bookmarkStart w:id="0" w:name="_GoBack"/>
+      <w:r>
+        <w:t>- Ký tự slash (/)</w:t>
+      </w:r>
+    </w:p>
+    <w:p>
+      <w:pPr>
+        <w:pStyle w:val="Heading3"/>
+      </w:pPr>
+      <w:r>
+        <w:t>- Viết sed scripts</w:t>
+      </w:r>
+    </w:p>
+    <w:p>
+      <w:pPr>
+        <w:pStyle w:val="Heading3"/>
+      </w:pPr>
+      <w:r>
+        <w:t>- Ký tự &amp;</w:t>
+      </w:r>
+    </w:p>
+    <w:p>
+      <w:pPr>
+        <w:pStyle w:val="Heading3"/>
+      </w:pPr>
+      <w:r>
+        <w:t>- Sử dụng \1 để giữ lại một phần của mẫu</w:t>
+      </w:r>
+    </w:p>
+    <w:p>
+      <w:pPr>
+        <w:pStyle w:val="Heading3"/>
+      </w:pPr>
+      <w:r>
+        <w:t>- Một số ví dụ về thao tác với sed</w:t>
+      </w:r>
       <w:bookmarkEnd w:id="0"/>
     </w:p>
     <w:sectPr>
@@ -754,6 +1310,52 @@
     <w:name w:val="Normal"/>
     <w:qFormat/>
   </w:style>
+  <w:style w:type="paragraph" w:styleId="Heading2">
+    <w:name w:val="heading 2"/>
+    <w:basedOn w:val="Normal"/>
+    <w:next w:val="Normal"/>
+    <w:link w:val="Heading2Char"/>
+    <w:uiPriority w:val="9"/>
+    <w:semiHidden/>
+    <w:unhideWhenUsed/>
+    <w:qFormat/>
+    <w:rsid w:val="0001353D"/>
+    <w:pPr>
+      <w:keepNext/>
+      <w:keepLines/>
+      <w:spacing w:before="40" w:after="0"/>
+      <w:outlineLvl w:val="1"/>
+    </w:pPr>
+    <w:rPr>
+      <w:rFonts w:asciiTheme="majorHAnsi" w:eastAsiaTheme="majorEastAsia" w:hAnsiTheme="majorHAnsi" w:cstheme="majorBidi"/>
+      <w:color w:val="2E74B5" w:themeColor="accent1" w:themeShade="BF"/>
+      <w:sz w:val="26"/>
+      <w:szCs w:val="26"/>
+    </w:rPr>
+  </w:style>
+  <w:style w:type="paragraph" w:styleId="Heading3">
+    <w:name w:val="heading 3"/>
+    <w:basedOn w:val="Normal"/>
+    <w:next w:val="Normal"/>
+    <w:link w:val="Heading3Char"/>
+    <w:uiPriority w:val="9"/>
+    <w:semiHidden/>
+    <w:unhideWhenUsed/>
+    <w:qFormat/>
+    <w:rsid w:val="0001353D"/>
+    <w:pPr>
+      <w:keepNext/>
+      <w:keepLines/>
+      <w:spacing w:before="40" w:after="0"/>
+      <w:outlineLvl w:val="2"/>
+    </w:pPr>
+    <w:rPr>
+      <w:rFonts w:asciiTheme="majorHAnsi" w:eastAsiaTheme="majorEastAsia" w:hAnsiTheme="majorHAnsi" w:cstheme="majorBidi"/>
+      <w:color w:val="1F4D78" w:themeColor="accent1" w:themeShade="7F"/>
+      <w:sz w:val="24"/>
+      <w:szCs w:val="24"/>
+    </w:rPr>
+  </w:style>
   <w:style w:type="character" w:default="1" w:styleId="DefaultParagraphFont">
     <w:name w:val="Default Paragraph Font"/>
     <w:uiPriority w:val="1"/>
@@ -780,6 +1382,34 @@
     <w:uiPriority w:val="99"/>
     <w:semiHidden/>
     <w:unhideWhenUsed/>
+  </w:style>
+  <w:style w:type="character" w:customStyle="1" w:styleId="Heading2Char">
+    <w:name w:val="Heading 2 Char"/>
+    <w:basedOn w:val="DefaultParagraphFont"/>
+    <w:link w:val="Heading2"/>
+    <w:uiPriority w:val="9"/>
+    <w:semiHidden/>
+    <w:rsid w:val="0001353D"/>
+    <w:rPr>
+      <w:rFonts w:asciiTheme="majorHAnsi" w:eastAsiaTheme="majorEastAsia" w:hAnsiTheme="majorHAnsi" w:cstheme="majorBidi"/>
+      <w:color w:val="2E74B5" w:themeColor="accent1" w:themeShade="BF"/>
+      <w:sz w:val="26"/>
+      <w:szCs w:val="26"/>
+    </w:rPr>
+  </w:style>
+  <w:style w:type="character" w:customStyle="1" w:styleId="Heading3Char">
+    <w:name w:val="Heading 3 Char"/>
+    <w:basedOn w:val="DefaultParagraphFont"/>
+    <w:link w:val="Heading3"/>
+    <w:uiPriority w:val="9"/>
+    <w:semiHidden/>
+    <w:rsid w:val="0001353D"/>
+    <w:rPr>
+      <w:rFonts w:asciiTheme="majorHAnsi" w:eastAsiaTheme="majorEastAsia" w:hAnsiTheme="majorHAnsi" w:cstheme="majorBidi"/>
+      <w:color w:val="1F4D78" w:themeColor="accent1" w:themeShade="7F"/>
+      <w:sz w:val="24"/>
+      <w:szCs w:val="24"/>
+    </w:rPr>
   </w:style>
 </w:styles>
 </file>
@@ -1043,4 +1673,16 @@
     </a:ext>
   </a:extLst>
 </a:theme>
+</file>
+
+<file path=customXml/item1.xml><?xml version="1.0" encoding="utf-8"?>
+<b:Sources xmlns:b="http://schemas.openxmlformats.org/officeDocument/2006/bibliography" xmlns="http://schemas.openxmlformats.org/officeDocument/2006/bibliography" SelectedStyle="\APASixthEditionOfficeOnline.xsl" StyleName="APA" Version="6"/>
+</file>
+
+<file path=customXml/itemProps1.xml><?xml version="1.0" encoding="utf-8"?>
+<ds:datastoreItem xmlns:ds="http://schemas.openxmlformats.org/officeDocument/2006/customXml" ds:itemID="{857E8FF9-7088-401D-8E21-88388B8C86AC}">
+  <ds:schemaRefs>
+    <ds:schemaRef ds:uri="http://schemas.openxmlformats.org/officeDocument/2006/bibliography"/>
+  </ds:schemaRefs>
+</ds:datastoreItem>
 </file>
</xml_diff>